<commit_message>
I added WPF xml draft code
</commit_message>
<xml_diff>
--- a/Note from monday.docx
+++ b/Note from monday.docx
@@ -727,7 +727,85 @@
         <w:rPr>
           <w:lang w:val="en-GB"/>
         </w:rPr>
-        <w:t>added</w:t>
+        <w:t>A</w:t>
+      </w:r>
+      <w:r>
+        <w:rPr>
+          <w:lang w:val="en-GB"/>
+        </w:rPr>
+        <w:t>dded</w:t>
+      </w:r>
+    </w:p>
+    <w:p>
+      <w:pPr>
+        <w:pStyle w:val="ListParagraph"/>
+        <w:numPr>
+          <w:ilvl w:val="0"/>
+          <w:numId w:val="1"/>
+        </w:numPr>
+        <w:rPr>
+          <w:lang w:val="en-GB"/>
+        </w:rPr>
+      </w:pPr>
+      <w:r>
+        <w:rPr>
+          <w:lang w:val="en-GB"/>
+        </w:rPr>
+        <w:t xml:space="preserve">Dashboard needs to have search screen </w:t>
+      </w:r>
+    </w:p>
+    <w:p>
+      <w:pPr>
+        <w:pStyle w:val="ListParagraph"/>
+        <w:numPr>
+          <w:ilvl w:val="1"/>
+          <w:numId w:val="1"/>
+        </w:numPr>
+        <w:rPr>
+          <w:lang w:val="en-GB"/>
+        </w:rPr>
+      </w:pPr>
+      <w:r>
+        <w:rPr>
+          <w:lang w:val="en-GB"/>
+        </w:rPr>
+        <w:t xml:space="preserve">Refer the procedure </w:t>
+      </w:r>
+    </w:p>
+    <w:p>
+      <w:pPr>
+        <w:pStyle w:val="ListParagraph"/>
+        <w:numPr>
+          <w:ilvl w:val="0"/>
+          <w:numId w:val="1"/>
+        </w:numPr>
+        <w:rPr>
+          <w:lang w:val="en-GB"/>
+        </w:rPr>
+      </w:pPr>
+      <w:r>
+        <w:rPr>
+          <w:lang w:val="en-GB"/>
+        </w:rPr>
+        <w:t xml:space="preserve">Show the out put of the procedure </w:t>
+      </w:r>
+    </w:p>
+    <w:p>
+      <w:pPr>
+        <w:pStyle w:val="ListParagraph"/>
+        <w:numPr>
+          <w:ilvl w:val="0"/>
+          <w:numId w:val="1"/>
+        </w:numPr>
+        <w:rPr>
+          <w:lang w:val="en-GB"/>
+        </w:rPr>
+      </w:pPr>
+      <w:r>
+        <w:rPr>
+          <w:lang w:val="en-GB"/>
+        </w:rPr>
+        <w:t xml:space="preserve">Show the offline and online of the server </w:t>
       </w:r>
     </w:p>
     <w:p>

</xml_diff>